<commit_message>
Sprawka z fizyki 5,6
</commit_message>
<xml_diff>
--- a/Fizyka/Fizyka/Lab 5 E8/Nikodem_Gebicki_Lab.docx
+++ b/Fizyka/Fizyka/Lab 5 E8/Nikodem_Gebicki_Lab.docx
@@ -528,7 +528,7 @@
               <w:ind w:left="0" w:firstLine="0"/>
             </w:pPr>
             <w:r>
-              <w:t>23.04</w:t>
+              <w:t>25.05</w:t>
             </w:r>
             <w:r>
               <w:t xml:space="preserve">.2023 </w:t>
@@ -646,7 +646,15 @@
         <w:ind w:left="-5"/>
       </w:pPr>
       <w:r>
-        <w:t xml:space="preserve">Opis ćwiczenia </w:t>
+        <w:t>Cel</w:t>
+      </w:r>
+      <w:r>
+        <w:t xml:space="preserve"> ćwiczenia </w:t>
+      </w:r>
+    </w:p>
+    <w:p>
+      <w:r>
+        <w:t>Celem ćwiczenia jest wyznaczenie współczynników: rozszerzalności liniowej oraz rezystancji elektrycznej konstantanu.</w:t>
       </w:r>
     </w:p>
     <w:p>
@@ -658,6 +666,116 @@
         <w:t xml:space="preserve">Wyniki pomiarów, obliczenia i rachunek niepewności  </w:t>
       </w:r>
     </w:p>
+    <w:p>
+      <w:pPr>
+        <w:pStyle w:val="Nagwek2"/>
+      </w:pPr>
+      <w:r>
+        <w:t>Wyniki i obliczenia</w:t>
+      </w:r>
+    </w:p>
+    <w:p>
+      <w:r>
+        <w:drawing>
+          <wp:inline distT="0" distB="0" distL="0" distR="0" wp14:anchorId="65D615FE" wp14:editId="42EE6F9F">
+            <wp:extent cx="4742597" cy="2581825"/>
+            <wp:effectExtent l="0" t="0" r="0" b="0"/>
+            <wp:docPr id="626847360" name="Obraz 1"/>
+            <wp:cNvGraphicFramePr>
+              <a:graphicFrameLocks xmlns:a="http://schemas.openxmlformats.org/drawingml/2006/main" noChangeAspect="1"/>
+            </wp:cNvGraphicFramePr>
+            <a:graphic xmlns:a="http://schemas.openxmlformats.org/drawingml/2006/main">
+              <a:graphicData uri="http://schemas.openxmlformats.org/drawingml/2006/picture">
+                <pic:pic xmlns:pic="http://schemas.openxmlformats.org/drawingml/2006/picture">
+                  <pic:nvPicPr>
+                    <pic:cNvPr id="626847360" name=""/>
+                    <pic:cNvPicPr/>
+                  </pic:nvPicPr>
+                  <pic:blipFill>
+                    <a:blip r:embed="rId8"/>
+                    <a:stretch>
+                      <a:fillRect/>
+                    </a:stretch>
+                  </pic:blipFill>
+                  <pic:spPr>
+                    <a:xfrm>
+                      <a:off x="0" y="0"/>
+                      <a:ext cx="4769773" cy="2596619"/>
+                    </a:xfrm>
+                    <a:prstGeom prst="rect">
+                      <a:avLst/>
+                    </a:prstGeom>
+                  </pic:spPr>
+                </pic:pic>
+              </a:graphicData>
+            </a:graphic>
+          </wp:inline>
+        </w:drawing>
+      </w:r>
+    </w:p>
+    <w:p>
+      <w:pPr>
+        <w:spacing w:after="160" w:line="259" w:lineRule="auto"/>
+        <w:ind w:left="0" w:firstLine="0"/>
+        <w:rPr>
+          <w:rFonts w:ascii="Cambria" w:eastAsia="Cambria" w:hAnsi="Cambria" w:cs="Cambria"/>
+          <w:color w:val="365F91"/>
+          <w:sz w:val="26"/>
+        </w:rPr>
+      </w:pPr>
+      <w:r>
+        <w:br w:type="page"/>
+      </w:r>
+    </w:p>
+    <w:p>
+      <w:pPr>
+        <w:pStyle w:val="Nagwek2"/>
+      </w:pPr>
+      <w:r>
+        <w:lastRenderedPageBreak/>
+        <w:t>Wykresy</w:t>
+      </w:r>
+    </w:p>
+    <w:p>
+      <w:r>
+        <w:drawing>
+          <wp:inline distT="0" distB="0" distL="0" distR="0" wp14:anchorId="14193C91" wp14:editId="6B88ADF6">
+            <wp:extent cx="5750560" cy="1833245"/>
+            <wp:effectExtent l="0" t="0" r="0" b="0"/>
+            <wp:docPr id="2073362256" name="Obraz 1"/>
+            <wp:cNvGraphicFramePr>
+              <a:graphicFrameLocks xmlns:a="http://schemas.openxmlformats.org/drawingml/2006/main" noChangeAspect="1"/>
+            </wp:cNvGraphicFramePr>
+            <a:graphic xmlns:a="http://schemas.openxmlformats.org/drawingml/2006/main">
+              <a:graphicData uri="http://schemas.openxmlformats.org/drawingml/2006/picture">
+                <pic:pic xmlns:pic="http://schemas.openxmlformats.org/drawingml/2006/picture">
+                  <pic:nvPicPr>
+                    <pic:cNvPr id="2073362256" name=""/>
+                    <pic:cNvPicPr/>
+                  </pic:nvPicPr>
+                  <pic:blipFill>
+                    <a:blip r:embed="rId9"/>
+                    <a:stretch>
+                      <a:fillRect/>
+                    </a:stretch>
+                  </pic:blipFill>
+                  <pic:spPr>
+                    <a:xfrm>
+                      <a:off x="0" y="0"/>
+                      <a:ext cx="5750560" cy="1833245"/>
+                    </a:xfrm>
+                    <a:prstGeom prst="rect">
+                      <a:avLst/>
+                    </a:prstGeom>
+                  </pic:spPr>
+                </pic:pic>
+              </a:graphicData>
+            </a:graphic>
+          </wp:inline>
+        </w:drawing>
+      </w:r>
+    </w:p>
+    <w:p/>
     <w:p>
       <w:pPr>
         <w:pStyle w:val="Nagwek1"/>

</xml_diff>